<commit_message>
Fixed a typos in the work
</commit_message>
<xml_diff>
--- a/documents/Техническое задание.docx
+++ b/documents/Техническое задание.docx
@@ -1744,7 +1744,7 @@
             <w:sz w:val="28"/>
             <w:szCs w:val="28"/>
           </w:rPr>
-          <w:t>6</w:t>
+          <w:t>5</w:t>
         </w:r>
         <w:r>
           <w:rPr>
@@ -2326,7 +2326,7 @@
             <w:sz w:val="28"/>
             <w:szCs w:val="28"/>
           </w:rPr>
-          <w:t>8</w:t>
+          <w:t>7</w:t>
         </w:r>
         <w:r>
           <w:rPr>
@@ -4945,7 +4945,7 @@
             <w:sz w:val="28"/>
             <w:szCs w:val="28"/>
           </w:rPr>
-          <w:t>20</w:t>
+          <w:t>19</w:t>
         </w:r>
         <w:r>
           <w:rPr>
@@ -5856,140 +5856,120 @@
         <w:t>а</w:t>
       </w:r>
       <w:r>
-        <w:t xml:space="preserve"> заказов посредством </w:t>
-      </w:r>
-      <w:r>
-        <w:t>личного обращения</w:t>
-      </w:r>
-      <w:r>
-        <w:t xml:space="preserve"> клиентов на спортивную базу</w:t>
-      </w:r>
-      <w:r>
-        <w:t xml:space="preserve"> </w:t>
-      </w:r>
-      <w:r>
-        <w:t>на стоимость</w:t>
-      </w:r>
-      <w:r>
-        <w:t xml:space="preserve"> оплаты</w:t>
+        <w:t xml:space="preserve"> заказов посредством личного обращения клиентов на спортивную базу</w:t>
+      </w:r>
+      <w:r>
+        <w:t xml:space="preserve"> на стоимость оплаты</w:t>
       </w:r>
       <w:r>
         <w:t xml:space="preserve"> работы</w:t>
       </w:r>
-      <w:bookmarkStart w:id="11" w:name="_GoBack"/>
+      <w:r>
+        <w:t xml:space="preserve"> персонала и время обслуживания клиентов</w:t>
+      </w:r>
+      <w:r>
+        <w:rPr>
+          <w:rFonts w:cs="Times New Roman"/>
+          <w:szCs w:val="28"/>
+        </w:rPr>
+        <w:t>.</w:t>
+      </w:r>
+    </w:p>
+    <w:p>
+      <w:pPr>
+        <w:pStyle w:val="a1"/>
+      </w:pPr>
+      <w:bookmarkStart w:id="11" w:name="_Toc130945580"/>
+      <w:r>
+        <w:t xml:space="preserve">Задачи, решаемые при помощи </w:t>
+      </w:r>
+      <w:r>
+        <w:t>сайта</w:t>
+      </w:r>
       <w:bookmarkEnd w:id="11"/>
-      <w:r>
-        <w:t xml:space="preserve"> персонала</w:t>
-      </w:r>
-      <w:r>
-        <w:t xml:space="preserve"> и время </w:t>
-      </w:r>
-      <w:r>
-        <w:t>обслуживания клиентов</w:t>
-      </w:r>
-      <w:r>
-        <w:rPr>
-          <w:rFonts w:cs="Times New Roman"/>
-          <w:szCs w:val="28"/>
-        </w:rPr>
-        <w:t>.</w:t>
-      </w:r>
+    </w:p>
+    <w:p>
+      <w:pPr>
+        <w:pStyle w:val="12"/>
+      </w:pPr>
+      <w:r>
+        <w:t>Веб-приложение позволяет решить следующие задачи:</w:t>
+      </w:r>
+    </w:p>
+    <w:p>
+      <w:pPr>
+        <w:pStyle w:val="a3"/>
+      </w:pPr>
+      <w:r>
+        <w:t>Формирование клиентом заказа на прокат спортивного инвентаря;</w:t>
+      </w:r>
+    </w:p>
+    <w:p>
+      <w:pPr>
+        <w:pStyle w:val="a3"/>
+      </w:pPr>
+      <w:r>
+        <w:t>Оплата заказа;</w:t>
+      </w:r>
+    </w:p>
+    <w:p>
+      <w:pPr>
+        <w:pStyle w:val="a3"/>
+      </w:pPr>
+      <w:r>
+        <w:t xml:space="preserve">Предоставление клиенту </w:t>
+      </w:r>
+      <w:r>
+        <w:t>советов</w:t>
+      </w:r>
+      <w:r>
+        <w:t xml:space="preserve"> по посещению спортивных мероприятий, формируемых на основе данных о </w:t>
+      </w:r>
+      <w:r>
+        <w:t>дате и содержимом заказа</w:t>
+      </w:r>
+      <w:r>
+        <w:t>;</w:t>
+      </w:r>
+    </w:p>
+    <w:p>
+      <w:pPr>
+        <w:pStyle w:val="a3"/>
+      </w:pPr>
+      <w:r>
+        <w:t>Просмотр и редактирование сотрудником компании данных, относящихся к прокату оборудования;</w:t>
+      </w:r>
+    </w:p>
+    <w:p>
+      <w:pPr>
+        <w:pStyle w:val="a3"/>
+      </w:pPr>
+      <w:r>
+        <w:t>Добавление клиентов в «черный список» за порчу оборудования и/или неуплату аренды.</w:t>
+      </w:r>
+    </w:p>
+    <w:p>
+      <w:pPr>
+        <w:pStyle w:val="a0"/>
+      </w:pPr>
+      <w:bookmarkStart w:id="12" w:name="_Toc130945581"/>
+      <w:r>
+        <w:t>Требования к сайту и программному обеспечению</w:t>
+      </w:r>
+      <w:bookmarkEnd w:id="12"/>
     </w:p>
     <w:p>
       <w:pPr>
         <w:pStyle w:val="a1"/>
       </w:pPr>
-      <w:bookmarkStart w:id="12" w:name="_Toc130945580"/>
-      <w:r>
-        <w:t xml:space="preserve">Задачи, решаемые при помощи </w:t>
+      <w:bookmarkStart w:id="13" w:name="_Toc130945582"/>
+      <w:r>
+        <w:t xml:space="preserve">Требования к программному обеспечению </w:t>
       </w:r>
       <w:r>
         <w:t>сайта</w:t>
       </w:r>
-      <w:bookmarkEnd w:id="12"/>
-    </w:p>
-    <w:p>
-      <w:pPr>
-        <w:pStyle w:val="12"/>
-      </w:pPr>
-      <w:r>
-        <w:t>Веб-приложение позволяет решить следующие задачи:</w:t>
-      </w:r>
-    </w:p>
-    <w:p>
-      <w:pPr>
-        <w:pStyle w:val="a3"/>
-      </w:pPr>
-      <w:r>
-        <w:t>Формирование клиентом заказа на прокат спортивного инвентаря;</w:t>
-      </w:r>
-    </w:p>
-    <w:p>
-      <w:pPr>
-        <w:pStyle w:val="a3"/>
-      </w:pPr>
-      <w:r>
-        <w:t>Оплата заказа;</w:t>
-      </w:r>
-    </w:p>
-    <w:p>
-      <w:pPr>
-        <w:pStyle w:val="a3"/>
-      </w:pPr>
-      <w:r>
-        <w:t xml:space="preserve">Предоставление клиенту </w:t>
-      </w:r>
-      <w:r>
-        <w:t>советов</w:t>
-      </w:r>
-      <w:r>
-        <w:t xml:space="preserve"> по посещению спортивных мероприятий, формируемых на основе данных о </w:t>
-      </w:r>
-      <w:r>
-        <w:t>дате и содержимом заказа</w:t>
-      </w:r>
-      <w:r>
-        <w:t>;</w:t>
-      </w:r>
-    </w:p>
-    <w:p>
-      <w:pPr>
-        <w:pStyle w:val="a3"/>
-      </w:pPr>
-      <w:r>
-        <w:t>Просмотр и редактирование сотрудником компании данных, относящихся к прокату оборудования;</w:t>
-      </w:r>
-    </w:p>
-    <w:p>
-      <w:pPr>
-        <w:pStyle w:val="a3"/>
-      </w:pPr>
-      <w:r>
-        <w:t>Добавление клиентов в «черный список» за порчу оборудования и/или неуплату аренды.</w:t>
-      </w:r>
-    </w:p>
-    <w:p>
-      <w:pPr>
-        <w:pStyle w:val="a0"/>
-      </w:pPr>
-      <w:bookmarkStart w:id="13" w:name="_Toc130945581"/>
-      <w:r>
-        <w:t>Требования к сайту и программному обеспечению</w:t>
-      </w:r>
       <w:bookmarkEnd w:id="13"/>
-    </w:p>
-    <w:p>
-      <w:pPr>
-        <w:pStyle w:val="a1"/>
-      </w:pPr>
-      <w:bookmarkStart w:id="14" w:name="_Toc130945582"/>
-      <w:r>
-        <w:t xml:space="preserve">Требования к программному обеспечению </w:t>
-      </w:r>
-      <w:r>
-        <w:t>сайта</w:t>
-      </w:r>
-      <w:bookmarkEnd w:id="14"/>
     </w:p>
     <w:p>
       <w:pPr>
@@ -6204,10 +6184,118 @@
       <w:pPr>
         <w:pStyle w:val="a1"/>
       </w:pPr>
-      <w:bookmarkStart w:id="15" w:name="_Toc130945583"/>
+      <w:bookmarkStart w:id="14" w:name="_Toc130945583"/>
       <w:r>
         <w:t>Общие требования к оформлению и верстке страниц</w:t>
       </w:r>
+      <w:bookmarkEnd w:id="14"/>
+    </w:p>
+    <w:p>
+      <w:pPr>
+        <w:pStyle w:val="12"/>
+      </w:pPr>
+      <w:r>
+        <w:rPr>
+          <w:rFonts w:cs="Times New Roman"/>
+          <w:szCs w:val="28"/>
+        </w:rPr>
+        <w:t>Предполагается разработка интерфейса с навигационным меню в верхней части экрана</w:t>
+      </w:r>
+      <w:r>
+        <w:rPr>
+          <w:rFonts w:cs="Times New Roman"/>
+          <w:szCs w:val="28"/>
+        </w:rPr>
+        <w:t xml:space="preserve"> (</w:t>
+      </w:r>
+      <w:r>
+        <w:rPr>
+          <w:rFonts w:cs="Times New Roman"/>
+          <w:szCs w:val="28"/>
+          <w:lang w:val="en-US"/>
+        </w:rPr>
+        <w:t>header</w:t>
+      </w:r>
+      <w:r>
+        <w:rPr>
+          <w:rFonts w:cs="Times New Roman"/>
+          <w:szCs w:val="28"/>
+        </w:rPr>
+        <w:t>)</w:t>
+      </w:r>
+      <w:r>
+        <w:rPr>
+          <w:rFonts w:cs="Times New Roman"/>
+          <w:szCs w:val="28"/>
+        </w:rPr>
+        <w:t>, позволяющим переключаться между основными страницами сайта.</w:t>
+      </w:r>
+      <w:r>
+        <w:rPr>
+          <w:rFonts w:cs="Times New Roman"/>
+          <w:szCs w:val="28"/>
+        </w:rPr>
+        <w:t xml:space="preserve"> </w:t>
+      </w:r>
+      <w:r>
+        <w:rPr>
+          <w:rFonts w:cs="Times New Roman"/>
+          <w:szCs w:val="28"/>
+        </w:rPr>
+        <w:t>Таким образом, с каждой страницы должен предоставляться быстрый доступ к большинству основных страниц сайта. В нижней части экрана (</w:t>
+      </w:r>
+      <w:r>
+        <w:rPr>
+          <w:rFonts w:cs="Times New Roman"/>
+          <w:szCs w:val="28"/>
+          <w:lang w:val="en-US"/>
+        </w:rPr>
+        <w:t>footer</w:t>
+      </w:r>
+      <w:r>
+        <w:rPr>
+          <w:rFonts w:cs="Times New Roman"/>
+          <w:szCs w:val="28"/>
+        </w:rPr>
+        <w:t>)</w:t>
+      </w:r>
+      <w:r>
+        <w:rPr>
+          <w:rFonts w:cs="Times New Roman"/>
+          <w:szCs w:val="28"/>
+        </w:rPr>
+        <w:t xml:space="preserve"> должна</w:t>
+      </w:r>
+      <w:r>
+        <w:rPr>
+          <w:rFonts w:cs="Times New Roman"/>
+          <w:szCs w:val="28"/>
+        </w:rPr>
+        <w:t xml:space="preserve"> размещаться контактная информация</w:t>
+      </w:r>
+      <w:r>
+        <w:rPr>
+          <w:rFonts w:cs="Times New Roman"/>
+          <w:szCs w:val="28"/>
+        </w:rPr>
+        <w:t xml:space="preserve"> </w:t>
+      </w:r>
+      <w:r>
+        <w:rPr>
+          <w:rFonts w:cs="Times New Roman"/>
+          <w:szCs w:val="28"/>
+        </w:rPr>
+        <w:t>компании и информация о разработчиках.</w:t>
+      </w:r>
+    </w:p>
+    <w:p>
+      <w:pPr>
+        <w:pStyle w:val="a1"/>
+      </w:pPr>
+      <w:bookmarkStart w:id="15" w:name="_Toc130945584"/>
+      <w:r>
+        <w:t>Требования к численности и квалификации персонала, обслуживающего сайт</w:t>
+      </w:r>
       <w:bookmarkEnd w:id="15"/>
     </w:p>
     <w:p>
@@ -6215,249 +6303,141 @@
         <w:pStyle w:val="12"/>
       </w:pPr>
       <w:r>
-        <w:rPr>
-          <w:rFonts w:cs="Times New Roman"/>
-          <w:szCs w:val="28"/>
-        </w:rPr>
-        <w:t>Предполагается разработка интерфейса с навигационным меню в верхней части экрана</w:t>
-      </w:r>
-      <w:r>
-        <w:rPr>
-          <w:rFonts w:cs="Times New Roman"/>
-          <w:szCs w:val="28"/>
-        </w:rPr>
+        <w:t xml:space="preserve">Для обслуживания сайта во время штатной работы необходим </w:t>
+      </w:r>
+      <w:r>
+        <w:t>как минимум один</w:t>
+      </w:r>
+      <w:r>
+        <w:t xml:space="preserve"> администратор (работник спортивной базы). Его задача — просматривать и в случае необходим</w:t>
+      </w:r>
+      <w:r>
+        <w:t xml:space="preserve">ости редактировать информацию об </w:t>
+      </w:r>
+      <w:r>
+        <w:t>оборудовании и мероприятиях, а также вносить изменения в статус заказов клиентов и добавление клиентов в «черный список» за порчу оборудования и/или неуплату аренды.</w:t>
+      </w:r>
+      <w:r>
+        <w:t xml:space="preserve"> Для выполнения своих задач админис</w:t>
+      </w:r>
+      <w:r>
+        <w:t xml:space="preserve">тратор должен быть на базовом уровне ознакомлен со структурой </w:t>
+      </w:r>
+      <w:r>
+        <w:t>базы данных разрабатываемой системы.</w:t>
+      </w:r>
+      <w:r>
+        <w:t xml:space="preserve"> Численность персонала</w:t>
+      </w:r>
+      <w:r>
         <w:t xml:space="preserve"> (</w:t>
       </w:r>
       <w:r>
-        <w:rPr>
-          <w:rFonts w:cs="Times New Roman"/>
-          <w:szCs w:val="28"/>
+        <w:t xml:space="preserve">штата </w:t>
+      </w:r>
+      <w:r>
+        <w:t>администраторов)</w:t>
+      </w:r>
+      <w:r>
+        <w:t xml:space="preserve"> зависит от количества клиентов</w:t>
+      </w:r>
+      <w:r>
+        <w:t xml:space="preserve"> и их заказов</w:t>
+      </w:r>
+      <w:r>
+        <w:t>.</w:t>
+      </w:r>
+    </w:p>
+    <w:p>
+      <w:pPr>
+        <w:pStyle w:val="12"/>
+      </w:pPr>
+      <w:r>
+        <w:t>В случае необходимости исправления ошибок</w:t>
+      </w:r>
+      <w:r>
+        <w:t>, выявленных при работе веб-приложения,</w:t>
+      </w:r>
+      <w:r>
+        <w:t xml:space="preserve"> или добавления нов</w:t>
+      </w:r>
+      <w:r>
+        <w:t xml:space="preserve">ых функций необходим как минимум один разработчик, обладающий знаниями для работы с </w:t>
+      </w:r>
+      <w:r>
+        <w:rPr>
           <w:lang w:val="en-US"/>
         </w:rPr>
-        <w:t>header</w:t>
-      </w:r>
-      <w:r>
-        <w:rPr>
-          <w:rFonts w:cs="Times New Roman"/>
-          <w:szCs w:val="28"/>
-        </w:rPr>
-        <w:t>)</w:t>
-      </w:r>
-      <w:r>
-        <w:rPr>
-          <w:rFonts w:cs="Times New Roman"/>
-          <w:szCs w:val="28"/>
-        </w:rPr>
-        <w:t>, позволяющим переключаться между основными страницами сайта.</w:t>
-      </w:r>
-      <w:r>
-        <w:rPr>
-          <w:rFonts w:cs="Times New Roman"/>
-          <w:szCs w:val="28"/>
-        </w:rPr>
+        <w:t>React</w:t>
+      </w:r>
+      <w:r>
+        <w:t xml:space="preserve">, </w:t>
+      </w:r>
+      <w:proofErr w:type="spellStart"/>
+      <w:r>
+        <w:t>Java</w:t>
+      </w:r>
+      <w:proofErr w:type="spellEnd"/>
+      <w:r>
+        <w:t>,</w:t>
+      </w:r>
+      <w:r>
         <w:t xml:space="preserve"> </w:t>
       </w:r>
       <w:r>
-        <w:rPr>
-          <w:rFonts w:cs="Times New Roman"/>
-          <w:szCs w:val="28"/>
-        </w:rPr>
-        <w:t>Таким образом, с каждой страницы должен предоставляться быстрый доступ к большинству основных страниц сайта. В нижней части экрана (</w:t>
-      </w:r>
-      <w:r>
-        <w:rPr>
-          <w:rFonts w:cs="Times New Roman"/>
-          <w:szCs w:val="28"/>
-          <w:lang w:val="en-US"/>
-        </w:rPr>
-        <w:t>footer</w:t>
-      </w:r>
-      <w:r>
-        <w:rPr>
-          <w:rFonts w:cs="Times New Roman"/>
-          <w:szCs w:val="28"/>
-        </w:rPr>
-        <w:t>)</w:t>
-      </w:r>
-      <w:r>
-        <w:rPr>
-          <w:rFonts w:cs="Times New Roman"/>
-          <w:szCs w:val="28"/>
-        </w:rPr>
-        <w:t xml:space="preserve"> должна</w:t>
-      </w:r>
-      <w:r>
-        <w:rPr>
-          <w:rFonts w:cs="Times New Roman"/>
-          <w:szCs w:val="28"/>
-        </w:rPr>
-        <w:t xml:space="preserve"> размещаться контактная информация</w:t>
-      </w:r>
-      <w:r>
-        <w:rPr>
-          <w:rFonts w:cs="Times New Roman"/>
-          <w:szCs w:val="28"/>
-        </w:rPr>
+        <w:t xml:space="preserve">CSS, HTML, </w:t>
+      </w:r>
+      <w:proofErr w:type="spellStart"/>
+      <w:r>
+        <w:t>JavaScript</w:t>
+      </w:r>
+      <w:proofErr w:type="spellEnd"/>
+      <w:r>
+        <w:t>,</w:t>
+      </w:r>
+      <w:r>
         <w:t xml:space="preserve"> </w:t>
       </w:r>
-      <w:r>
-        <w:rPr>
-          <w:rFonts w:cs="Times New Roman"/>
-          <w:szCs w:val="28"/>
-        </w:rPr>
-        <w:t>компании и информация о разработчиках.</w:t>
+      <w:proofErr w:type="spellStart"/>
+      <w:r>
+        <w:t>Spring</w:t>
+      </w:r>
+      <w:proofErr w:type="spellEnd"/>
+      <w:r>
+        <w:t xml:space="preserve"> </w:t>
+      </w:r>
+      <w:proofErr w:type="spellStart"/>
+      <w:r>
+        <w:t>Boot</w:t>
+      </w:r>
+      <w:proofErr w:type="spellEnd"/>
+      <w:r>
+        <w:t xml:space="preserve">, </w:t>
+      </w:r>
+      <w:proofErr w:type="spellStart"/>
+      <w:r>
+        <w:t>PostgreSQL</w:t>
+      </w:r>
+      <w:proofErr w:type="spellEnd"/>
+      <w:r>
+        <w:t>. Численность персонала (</w:t>
+      </w:r>
+      <w:r>
+        <w:t xml:space="preserve">штата </w:t>
+      </w:r>
+      <w:r>
+        <w:t>разработчиков) зависит от сложности выполняемых работ.</w:t>
       </w:r>
     </w:p>
     <w:p>
       <w:pPr>
         <w:pStyle w:val="a1"/>
       </w:pPr>
-      <w:bookmarkStart w:id="16" w:name="_Toc130945584"/>
-      <w:r>
-        <w:t>Требования к численности и квалификации персонала, обслуживающего сайт</w:t>
+      <w:bookmarkStart w:id="16" w:name="_Toc130945585"/>
+      <w:r>
+        <w:t>Требования к системе администрирования</w:t>
       </w:r>
       <w:bookmarkEnd w:id="16"/>
-    </w:p>
-    <w:p>
-      <w:pPr>
-        <w:pStyle w:val="12"/>
-      </w:pPr>
-      <w:r>
-        <w:t xml:space="preserve">Для обслуживания сайта во время штатной работы необходим </w:t>
-      </w:r>
-      <w:r>
-        <w:t>как минимум один</w:t>
-      </w:r>
-      <w:r>
-        <w:t xml:space="preserve"> администратор (работник спортивной базы). Его задача — просматривать и в случае необходим</w:t>
-      </w:r>
-      <w:r>
-        <w:t xml:space="preserve">ости редактировать информацию об </w:t>
-      </w:r>
-      <w:r>
-        <w:t>оборудовании и мероприятиях, а также вносить изменения в статус заказов клиентов и добавление клиентов в «черный список» за порчу оборудования и/или неуплату аренды.</w:t>
-      </w:r>
-      <w:r>
-        <w:t xml:space="preserve"> Для выполнения своих задач админис</w:t>
-      </w:r>
-      <w:r>
-        <w:t xml:space="preserve">тратор должен быть на базовом уровне ознакомлен со структурой </w:t>
-      </w:r>
-      <w:r>
-        <w:t>базы данных разрабатываемой системы.</w:t>
-      </w:r>
-      <w:r>
-        <w:t xml:space="preserve"> Численность персонала</w:t>
-      </w:r>
-      <w:r>
-        <w:t xml:space="preserve"> (</w:t>
-      </w:r>
-      <w:r>
-        <w:t xml:space="preserve">штата </w:t>
-      </w:r>
-      <w:r>
-        <w:t>администраторов)</w:t>
-      </w:r>
-      <w:r>
-        <w:t xml:space="preserve"> зависит от количества клиентов</w:t>
-      </w:r>
-      <w:r>
-        <w:t xml:space="preserve"> и их заказов</w:t>
-      </w:r>
-      <w:r>
-        <w:t>.</w:t>
-      </w:r>
-    </w:p>
-    <w:p>
-      <w:pPr>
-        <w:pStyle w:val="12"/>
-      </w:pPr>
-      <w:r>
-        <w:t>В случае необходимости исправления ошибок</w:t>
-      </w:r>
-      <w:r>
-        <w:t>, выявленных при работе веб-приложения,</w:t>
-      </w:r>
-      <w:r>
-        <w:t xml:space="preserve"> или добавления нов</w:t>
-      </w:r>
-      <w:r>
-        <w:t xml:space="preserve">ых функций необходим как минимум один разработчик, обладающий знаниями для работы с </w:t>
-      </w:r>
-      <w:r>
-        <w:rPr>
-          <w:lang w:val="en-US"/>
-        </w:rPr>
-        <w:t>React</w:t>
-      </w:r>
-      <w:r>
-        <w:t xml:space="preserve">, </w:t>
-      </w:r>
-      <w:proofErr w:type="spellStart"/>
-      <w:r>
-        <w:t>Java</w:t>
-      </w:r>
-      <w:proofErr w:type="spellEnd"/>
-      <w:r>
-        <w:t>,</w:t>
-      </w:r>
-      <w:r>
-        <w:t xml:space="preserve"> </w:t>
-      </w:r>
-      <w:r>
-        <w:t xml:space="preserve">CSS, HTML, </w:t>
-      </w:r>
-      <w:proofErr w:type="spellStart"/>
-      <w:r>
-        <w:t>JavaScript</w:t>
-      </w:r>
-      <w:proofErr w:type="spellEnd"/>
-      <w:r>
-        <w:t>,</w:t>
-      </w:r>
-      <w:r>
-        <w:t xml:space="preserve"> </w:t>
-      </w:r>
-      <w:proofErr w:type="spellStart"/>
-      <w:r>
-        <w:t>Spring</w:t>
-      </w:r>
-      <w:proofErr w:type="spellEnd"/>
-      <w:r>
-        <w:t xml:space="preserve"> </w:t>
-      </w:r>
-      <w:proofErr w:type="spellStart"/>
-      <w:r>
-        <w:t>Boot</w:t>
-      </w:r>
-      <w:proofErr w:type="spellEnd"/>
-      <w:r>
-        <w:t xml:space="preserve">, </w:t>
-      </w:r>
-      <w:proofErr w:type="spellStart"/>
-      <w:r>
-        <w:t>PostgreSQL</w:t>
-      </w:r>
-      <w:proofErr w:type="spellEnd"/>
-      <w:r>
-        <w:t>. Численность персонала (</w:t>
-      </w:r>
-      <w:r>
-        <w:t xml:space="preserve">штата </w:t>
-      </w:r>
-      <w:r>
-        <w:t>разработчиков) зависит от сложности выполняемых работ.</w:t>
-      </w:r>
-    </w:p>
-    <w:p>
-      <w:pPr>
-        <w:pStyle w:val="a1"/>
-      </w:pPr>
-      <w:bookmarkStart w:id="17" w:name="_Toc130945585"/>
-      <w:r>
-        <w:t>Требования к системе администрирования</w:t>
-      </w:r>
-      <w:bookmarkEnd w:id="17"/>
     </w:p>
     <w:p>
       <w:pPr>
@@ -6490,10 +6470,145 @@
       <w:pPr>
         <w:pStyle w:val="a0"/>
       </w:pPr>
-      <w:bookmarkStart w:id="18" w:name="_Toc130945586"/>
+      <w:bookmarkStart w:id="17" w:name="_Toc130945586"/>
       <w:r>
         <w:t>Структура сайта</w:t>
       </w:r>
+      <w:bookmarkEnd w:id="17"/>
+    </w:p>
+    <w:p>
+      <w:pPr>
+        <w:pStyle w:val="12"/>
+      </w:pPr>
+      <w:r>
+        <w:t>Веб-приложение должно разрабатываться на основе архитектурного</w:t>
+      </w:r>
+      <w:r>
+        <w:t xml:space="preserve"> паттерн</w:t>
+      </w:r>
+      <w:r>
+        <w:t>а</w:t>
+      </w:r>
+      <w:r>
+        <w:t xml:space="preserve"> MVC (</w:t>
+      </w:r>
+      <w:proofErr w:type="spellStart"/>
+      <w:r>
+        <w:t>Model</w:t>
+      </w:r>
+      <w:proofErr w:type="spellEnd"/>
+      <w:r>
+        <w:t xml:space="preserve">, </w:t>
+      </w:r>
+      <w:proofErr w:type="spellStart"/>
+      <w:r>
+        <w:t>View</w:t>
+      </w:r>
+      <w:proofErr w:type="spellEnd"/>
+      <w:r>
+        <w:t xml:space="preserve">, </w:t>
+      </w:r>
+      <w:proofErr w:type="spellStart"/>
+      <w:r>
+        <w:t>Controller</w:t>
+      </w:r>
+      <w:proofErr w:type="spellEnd"/>
+      <w:r>
+        <w:t>)</w:t>
+      </w:r>
+      <w:r>
+        <w:t>.</w:t>
+      </w:r>
+    </w:p>
+    <w:p>
+      <w:pPr>
+        <w:pStyle w:val="12"/>
+      </w:pPr>
+      <w:r>
+        <w:t xml:space="preserve">Система должна представлять собой </w:t>
+      </w:r>
+      <w:proofErr w:type="spellStart"/>
+      <w:r>
+        <w:t>backend</w:t>
+      </w:r>
+      <w:proofErr w:type="spellEnd"/>
+      <w:r>
+        <w:t xml:space="preserve"> (</w:t>
+      </w:r>
+      <w:r>
+        <w:t>серверную</w:t>
+      </w:r>
+      <w:r>
+        <w:t>)</w:t>
+      </w:r>
+      <w:r>
+        <w:t xml:space="preserve"> часть и </w:t>
+      </w:r>
+      <w:r>
+        <w:rPr>
+          <w:lang w:val="en-US"/>
+        </w:rPr>
+        <w:t>frontend</w:t>
+      </w:r>
+      <w:r>
+        <w:t xml:space="preserve"> (</w:t>
+      </w:r>
+      <w:r>
+        <w:t>клиентскую</w:t>
+      </w:r>
+      <w:r>
+        <w:t>)</w:t>
+      </w:r>
+      <w:r>
+        <w:t xml:space="preserve"> часть, которые взаимодействуют</w:t>
+      </w:r>
+      <w:r>
+        <w:t xml:space="preserve"> с</w:t>
+      </w:r>
+      <w:r>
+        <w:t xml:space="preserve"> помощью REST API.</w:t>
+      </w:r>
+      <w:r>
+        <w:t xml:space="preserve"> </w:t>
+      </w:r>
+      <w:proofErr w:type="spellStart"/>
+      <w:r>
+        <w:t>Backend</w:t>
+      </w:r>
+      <w:proofErr w:type="spellEnd"/>
+      <w:r>
+        <w:t xml:space="preserve"> часть отвечает за обработку з</w:t>
+      </w:r>
+      <w:r>
+        <w:t>апросов, работу с базой данных</w:t>
+      </w:r>
+      <w:r>
+        <w:t xml:space="preserve">, логику расчета стоимости проката, составлением рекомендаций. </w:t>
+      </w:r>
+      <w:r>
+        <w:rPr>
+          <w:lang w:val="en-US"/>
+        </w:rPr>
+        <w:t>Frontend</w:t>
+      </w:r>
+      <w:r>
+        <w:t xml:space="preserve"> часть отвечает за отображение информации на сайте в браузере</w:t>
+      </w:r>
+      <w:r>
+        <w:t>, за непосредственную работу с пользователем</w:t>
+      </w:r>
+      <w:r>
+        <w:t>.</w:t>
+      </w:r>
+    </w:p>
+    <w:p>
+      <w:pPr>
+        <w:pStyle w:val="a0"/>
+      </w:pPr>
+      <w:bookmarkStart w:id="18" w:name="_Toc130945587"/>
+      <w:r>
+        <w:t>Языковые версии сайта</w:t>
+      </w:r>
       <w:bookmarkEnd w:id="18"/>
     </w:p>
     <w:p>
@@ -6501,153 +6616,18 @@
         <w:pStyle w:val="12"/>
       </w:pPr>
       <w:r>
-        <w:t>Веб-приложение должно разрабатываться на основе архитектурного</w:t>
-      </w:r>
-      <w:r>
-        <w:t xml:space="preserve"> паттерн</w:t>
-      </w:r>
-      <w:r>
-        <w:t>а</w:t>
-      </w:r>
-      <w:r>
-        <w:t xml:space="preserve"> MVC (</w:t>
-      </w:r>
-      <w:proofErr w:type="spellStart"/>
-      <w:r>
-        <w:t>Model</w:t>
-      </w:r>
-      <w:proofErr w:type="spellEnd"/>
-      <w:r>
-        <w:t xml:space="preserve">, </w:t>
-      </w:r>
-      <w:proofErr w:type="spellStart"/>
-      <w:r>
-        <w:t>View</w:t>
-      </w:r>
-      <w:proofErr w:type="spellEnd"/>
-      <w:r>
-        <w:t xml:space="preserve">, </w:t>
-      </w:r>
-      <w:proofErr w:type="spellStart"/>
-      <w:r>
-        <w:t>Controller</w:t>
-      </w:r>
-      <w:proofErr w:type="spellEnd"/>
-      <w:r>
-        <w:t>)</w:t>
-      </w:r>
-      <w:r>
-        <w:t>.</w:t>
-      </w:r>
-    </w:p>
-    <w:p>
-      <w:pPr>
-        <w:pStyle w:val="12"/>
-      </w:pPr>
-      <w:r>
-        <w:t xml:space="preserve">Система должна представлять собой </w:t>
-      </w:r>
-      <w:proofErr w:type="spellStart"/>
-      <w:r>
-        <w:t>backend</w:t>
-      </w:r>
-      <w:proofErr w:type="spellEnd"/>
-      <w:r>
-        <w:t xml:space="preserve"> (</w:t>
-      </w:r>
-      <w:r>
-        <w:t>серверную</w:t>
-      </w:r>
-      <w:r>
-        <w:t>)</w:t>
-      </w:r>
-      <w:r>
-        <w:t xml:space="preserve"> часть и </w:t>
-      </w:r>
-      <w:r>
-        <w:rPr>
-          <w:lang w:val="en-US"/>
-        </w:rPr>
-        <w:t>frontend</w:t>
-      </w:r>
-      <w:r>
-        <w:t xml:space="preserve"> (</w:t>
-      </w:r>
-      <w:r>
-        <w:t>клиентскую</w:t>
-      </w:r>
-      <w:r>
-        <w:t>)</w:t>
-      </w:r>
-      <w:r>
-        <w:t xml:space="preserve"> часть, которые взаимодействуют</w:t>
-      </w:r>
-      <w:r>
-        <w:t xml:space="preserve"> с</w:t>
-      </w:r>
-      <w:r>
-        <w:t xml:space="preserve"> помощью REST API.</w:t>
-      </w:r>
-      <w:r>
-        <w:t xml:space="preserve"> </w:t>
-      </w:r>
-      <w:proofErr w:type="spellStart"/>
-      <w:r>
-        <w:t>Backend</w:t>
-      </w:r>
-      <w:proofErr w:type="spellEnd"/>
-      <w:r>
-        <w:t xml:space="preserve"> часть отвечает за обработку з</w:t>
-      </w:r>
-      <w:r>
-        <w:t>апросов, работу с базой данных</w:t>
-      </w:r>
-      <w:r>
-        <w:t xml:space="preserve">, логику расчета стоимости проката, составлением рекомендаций. </w:t>
-      </w:r>
-      <w:r>
-        <w:rPr>
-          <w:lang w:val="en-US"/>
-        </w:rPr>
-        <w:t>Frontend</w:t>
-      </w:r>
-      <w:r>
-        <w:t xml:space="preserve"> часть отвечает за отображение информации на сайте в браузере</w:t>
-      </w:r>
-      <w:r>
-        <w:t>, за непосредственную работу с пользователем</w:t>
-      </w:r>
-      <w:r>
-        <w:t>.</w:t>
+        <w:t>Для данной версии приложения предполагается, что основным языком будет русский язык.</w:t>
       </w:r>
     </w:p>
     <w:p>
       <w:pPr>
         <w:pStyle w:val="a0"/>
       </w:pPr>
-      <w:bookmarkStart w:id="19" w:name="_Toc130945587"/>
-      <w:r>
-        <w:t>Языковые версии сайта</w:t>
+      <w:bookmarkStart w:id="19" w:name="_Toc130945588"/>
+      <w:r>
+        <w:t>Группы пользователей</w:t>
       </w:r>
       <w:bookmarkEnd w:id="19"/>
-    </w:p>
-    <w:p>
-      <w:pPr>
-        <w:pStyle w:val="12"/>
-      </w:pPr>
-      <w:r>
-        <w:t>Для данной версии приложения предполагается, что основным языком будет русский язык.</w:t>
-      </w:r>
-    </w:p>
-    <w:p>
-      <w:pPr>
-        <w:pStyle w:val="a0"/>
-      </w:pPr>
-      <w:bookmarkStart w:id="20" w:name="_Toc130945588"/>
-      <w:r>
-        <w:t>Группы пользователей</w:t>
-      </w:r>
-      <w:bookmarkEnd w:id="20"/>
     </w:p>
     <w:p>
       <w:pPr>
@@ -6742,24 +6722,24 @@
       <w:pPr>
         <w:pStyle w:val="a0"/>
       </w:pPr>
-      <w:bookmarkStart w:id="21" w:name="_Toc130945589"/>
+      <w:bookmarkStart w:id="20" w:name="_Toc130945589"/>
       <w:r>
         <w:t xml:space="preserve">Навигация по </w:t>
       </w:r>
       <w:r>
         <w:t>сайту</w:t>
       </w:r>
+      <w:bookmarkEnd w:id="20"/>
+    </w:p>
+    <w:p>
+      <w:pPr>
+        <w:pStyle w:val="a1"/>
+      </w:pPr>
+      <w:bookmarkStart w:id="21" w:name="_Toc130945590"/>
+      <w:r>
+        <w:t>Основное навигационное меню</w:t>
+      </w:r>
       <w:bookmarkEnd w:id="21"/>
-    </w:p>
-    <w:p>
-      <w:pPr>
-        <w:pStyle w:val="a1"/>
-      </w:pPr>
-      <w:bookmarkStart w:id="22" w:name="_Toc130945590"/>
-      <w:r>
-        <w:t>Основное навигационное меню</w:t>
-      </w:r>
-      <w:bookmarkEnd w:id="22"/>
     </w:p>
     <w:p>
       <w:pPr>
@@ -6930,14 +6910,14 @@
       <w:pPr>
         <w:pStyle w:val="a0"/>
       </w:pPr>
-      <w:bookmarkStart w:id="23" w:name="_Toc130945591"/>
+      <w:bookmarkStart w:id="22" w:name="_Toc130945591"/>
       <w:r>
         <w:t xml:space="preserve">Описание страниц </w:t>
       </w:r>
       <w:r>
         <w:t>сайта</w:t>
       </w:r>
-      <w:bookmarkEnd w:id="23"/>
+      <w:bookmarkEnd w:id="22"/>
     </w:p>
     <w:p>
       <w:pPr>
@@ -7127,11 +7107,9 @@
       <w:r>
         <w:t xml:space="preserve">Изменения записи в таблице </w:t>
       </w:r>
-      <w:proofErr w:type="spellStart"/>
-      <w:r>
-        <w:t>бд</w:t>
-      </w:r>
-      <w:proofErr w:type="spellEnd"/>
+      <w:r>
+        <w:t>базы данных</w:t>
+      </w:r>
       <w:r>
         <w:t>;</w:t>
       </w:r>
@@ -7143,11 +7121,11 @@
       <w:r>
         <w:t xml:space="preserve">Добавления записи в таблицу </w:t>
       </w:r>
-      <w:proofErr w:type="spellStart"/>
-      <w:r>
-        <w:t>бд</w:t>
-      </w:r>
-      <w:proofErr w:type="spellEnd"/>
+      <w:r>
+        <w:t>базы данных</w:t>
+      </w:r>
+      <w:bookmarkStart w:id="23" w:name="_GoBack"/>
+      <w:bookmarkEnd w:id="23"/>
       <w:r>
         <w:t>.</w:t>
       </w:r>
@@ -9705,7 +9683,7 @@
           <w:rPr>
             <w:noProof/>
           </w:rPr>
-          <w:t>6</w:t>
+          <w:t>11</w:t>
         </w:r>
         <w:r>
           <w:fldChar w:fldCharType="end"/>
@@ -14186,7 +14164,7 @@
 </file>
 
 <file path=customXml/itemProps1.xml><?xml version="1.0" encoding="utf-8"?>
-<ds:datastoreItem xmlns:ds="http://schemas.openxmlformats.org/officeDocument/2006/customXml" ds:itemID="{1E2270D0-0CC6-4102-809E-375EBE90F022}">
+<ds:datastoreItem xmlns:ds="http://schemas.openxmlformats.org/officeDocument/2006/customXml" ds:itemID="{86BFE7F2-DFF9-4035-876A-30A2A8C8C51F}">
   <ds:schemaRefs>
     <ds:schemaRef ds:uri="http://schemas.openxmlformats.org/officeDocument/2006/bibliography"/>
   </ds:schemaRefs>

</xml_diff>